<commit_message>
Optimizing code in js
</commit_message>
<xml_diff>
--- a/JavaScript.docx
+++ b/JavaScript.docx
@@ -419,42 +419,35 @@
       <w:pPr>
         <w:pStyle w:val="Heading2"/>
       </w:pPr>
+      <w:r>
+        <w:t>Declarative vs. Imperative JavaScript</w:t>
+      </w:r>
+    </w:p>
+    <w:p>
+      <w:r>
+        <w:t>The imperative approach is more like stating all the steps you would need to achieve a problem.</w:t>
+      </w:r>
+      <w:r>
+        <w:rPr>
+          <w:rFonts w:hint="cs"/>
+          <w:rtl/>
+        </w:rPr>
+        <w:t xml:space="preserve"> </w:t>
+      </w:r>
+      <w:r>
+        <w:t>While the declarative approach just declares or says what you want to be done.</w:t>
+      </w:r>
     </w:p>
     <w:p/>
     <w:p/>
-    <w:p>
-      <w:pPr>
-        <w:pStyle w:val="Heading2"/>
-      </w:pPr>
-    </w:p>
-    <w:p>
-      <w:pPr>
-        <w:pStyle w:val="Heading2"/>
-      </w:pPr>
-      <w:r>
-        <w:t>Declarative vs. Imperative JavaScript</w:t>
-      </w:r>
-    </w:p>
-    <w:p>
-      <w:r>
-        <w:t>The imperative approach is more like stating all the steps you would need to achieve a problem.</w:t>
-      </w:r>
-      <w:r>
-        <w:rPr>
-          <w:rFonts w:hint="cs"/>
-          <w:rtl/>
-        </w:rPr>
-        <w:t xml:space="preserve"> </w:t>
-      </w:r>
-      <w:r>
-        <w:t>While the declarative approach just declares or says what you want to be done.</w:t>
-      </w:r>
-    </w:p>
+    <w:p/>
+    <w:p/>
     <w:p>
       <w:pPr>
         <w:pStyle w:val="Heading3"/>
       </w:pPr>
       <w:r>
+        <w:lastRenderedPageBreak/>
         <w:t>The imperative approach</w:t>
       </w:r>
     </w:p>
@@ -693,11 +686,6 @@
     </w:p>
     <w:p>
       <w:pPr>
-        <w:pStyle w:val="ListParagraph"/>
-      </w:pPr>
-    </w:p>
-    <w:p>
-      <w:pPr>
         <w:pStyle w:val="Heading3"/>
         <w:rPr>
           <w:rStyle w:val="Strong"/>
@@ -792,8 +780,12 @@
       <w:pPr>
         <w:pStyle w:val="Heading2"/>
       </w:pPr>
-      <w:r>
-        <w:lastRenderedPageBreak/>
+    </w:p>
+    <w:p>
+      <w:pPr>
+        <w:pStyle w:val="Heading2"/>
+      </w:pPr>
+      <w:r>
         <w:t>Why is the functional approach preferred by most?</w:t>
       </w:r>
     </w:p>
@@ -835,33 +827,26 @@
     </w:p>
     <w:p>
       <w:pPr>
+        <w:spacing w:before="0"/>
+        <w:rPr>
+          <w:rFonts w:asciiTheme="minorBidi" w:eastAsiaTheme="majorEastAsia" w:hAnsiTheme="minorBidi" w:cstheme="majorBidi"/>
+          <w:b/>
+          <w:i/>
+          <w:color w:val="C45911" w:themeColor="accent2" w:themeShade="BF"/>
+          <w:sz w:val="36"/>
+          <w:szCs w:val="32"/>
+        </w:rPr>
+      </w:pPr>
+      <w:r>
+        <w:br w:type="page"/>
+      </w:r>
+    </w:p>
+    <w:p>
+      <w:pPr>
         <w:pStyle w:val="Heading1"/>
       </w:pPr>
-    </w:p>
-    <w:p/>
-    <w:p/>
-    <w:p/>
-    <w:p/>
-    <w:p/>
-    <w:p/>
-    <w:p/>
-    <w:p/>
-    <w:p/>
-    <w:p/>
-    <w:p/>
-    <w:p/>
-    <w:p/>
-    <w:p/>
-    <w:p>
-      <w:pPr>
-        <w:pStyle w:val="Heading1"/>
-      </w:pPr>
-    </w:p>
-    <w:p>
-      <w:pPr>
-        <w:pStyle w:val="Heading1"/>
-      </w:pPr>
-      <w:r>
+      <w:r>
+        <w:lastRenderedPageBreak/>
         <w:t xml:space="preserve">How JavaScript works: an overview of the engine, the runtime, and the call </w:t>
       </w:r>
       <w:r>
@@ -1073,6 +1058,20 @@
     </w:p>
     <w:p>
       <w:pPr>
+        <w:rPr>
+          <w:rFonts w:cs="Times New Roman"/>
+        </w:rPr>
+      </w:pPr>
+    </w:p>
+    <w:p>
+      <w:pPr>
+        <w:rPr>
+          <w:rFonts w:cs="Times New Roman"/>
+        </w:rPr>
+      </w:pPr>
+    </w:p>
+    <w:p>
+      <w:pPr>
         <w:pStyle w:val="Heading1"/>
       </w:pPr>
       <w:r>
@@ -1166,10 +1165,115 @@
     <w:p>
       <w:pPr>
         <w:pStyle w:val="Heading2"/>
+        <w:tabs>
+          <w:tab w:val="left" w:pos="3870"/>
+        </w:tabs>
       </w:pPr>
       <w:r>
         <w:t>Steps of compiling code in V8</w:t>
       </w:r>
+      <w:r>
+        <w:tab/>
+      </w:r>
+    </w:p>
+    <w:p>
+      <w:r>
+        <w:t>The engine use two compiler:</w:t>
+      </w:r>
+    </w:p>
+    <w:p>
+      <w:pPr>
+        <w:pStyle w:val="ListParagraph"/>
+        <w:numPr>
+          <w:ilvl w:val="0"/>
+          <w:numId w:val="5"/>
+        </w:numPr>
+      </w:pPr>
+      <w:r>
+        <w:t>full-codegen: a simple and very fast compiler that produced simple and relatively slow machine code.</w:t>
+      </w:r>
+    </w:p>
+    <w:p>
+      <w:pPr>
+        <w:pStyle w:val="ListParagraph"/>
+        <w:numPr>
+          <w:ilvl w:val="0"/>
+          <w:numId w:val="5"/>
+        </w:numPr>
+      </w:pPr>
+      <w:r>
+        <w:t>Crankshaft: a more complex (just-in-time) optimizing compiler that produce highly-optimized code.</w:t>
+      </w:r>
+    </w:p>
+    <w:p>
+      <w:pPr>
+        <w:rPr>
+          <w:b/>
+          <w:bCs/>
+        </w:rPr>
+      </w:pPr>
+      <w:r>
+        <w:rPr>
+          <w:b/>
+          <w:bCs/>
+        </w:rPr>
+        <w:t>V8 use many threads internally</w:t>
+      </w:r>
+      <w:r>
+        <w:rPr>
+          <w:b/>
+          <w:bCs/>
+        </w:rPr>
+        <w:t>:</w:t>
+      </w:r>
+    </w:p>
+    <w:p>
+      <w:pPr>
+        <w:pStyle w:val="ListParagraph"/>
+        <w:numPr>
+          <w:ilvl w:val="0"/>
+          <w:numId w:val="7"/>
+        </w:numPr>
+      </w:pPr>
+      <w:r>
+        <w:t>Main thread: fetch code, compile it then execute;</w:t>
+      </w:r>
+    </w:p>
+    <w:p>
+      <w:pPr>
+        <w:pStyle w:val="ListParagraph"/>
+        <w:numPr>
+          <w:ilvl w:val="0"/>
+          <w:numId w:val="7"/>
+        </w:numPr>
+      </w:pPr>
+      <w:r>
+        <w:t>Separate thread: while main is compiling it is optimizing code;</w:t>
+      </w:r>
+    </w:p>
+    <w:p>
+      <w:pPr>
+        <w:pStyle w:val="ListParagraph"/>
+        <w:numPr>
+          <w:ilvl w:val="0"/>
+          <w:numId w:val="7"/>
+        </w:numPr>
+      </w:pPr>
+      <w:r>
+        <w:t>Profiler thread: will tell the runtime on which method we spend a lot of time so that Crankshaft can optimize them;</w:t>
+      </w:r>
+    </w:p>
+    <w:p>
+      <w:pPr>
+        <w:pStyle w:val="ListParagraph"/>
+        <w:numPr>
+          <w:ilvl w:val="0"/>
+          <w:numId w:val="7"/>
+        </w:numPr>
+      </w:pPr>
+      <w:r>
+        <w:t>A few threads to handle Garbage collector sweeps.</w:t>
+      </w:r>
     </w:p>
     <w:p>
       <w:r>
@@ -1185,6 +1289,66 @@
       <w:r>
         <w:t>Next, Crankshaft optimizations begin in another thread. It translates the JavaScript abstract syntax tree to a high-level static single-assignment (SSA) representation called Hydrogen and tries to optimize that Hydrogen graph. Most optimizations are done at this level.</w:t>
       </w:r>
+    </w:p>
+    <w:p/>
+    <w:p>
+      <w:pPr>
+        <w:pStyle w:val="Heading2"/>
+      </w:pPr>
+      <w:r>
+        <w:t>Levels of optimizing</w:t>
+      </w:r>
+    </w:p>
+    <w:p>
+      <w:pPr>
+        <w:pStyle w:val="Heading3"/>
+        <w:numPr>
+          <w:ilvl w:val="0"/>
+          <w:numId w:val="9"/>
+        </w:numPr>
+      </w:pPr>
+      <w:r>
+        <w:t xml:space="preserve">Inlining </w:t>
+      </w:r>
+    </w:p>
+    <w:p>
+      <w:pPr>
+        <w:ind w:left="360" w:firstLine="720"/>
+      </w:pPr>
+      <w:r>
+        <w:t xml:space="preserve"> Process of replacing the call site with the body of the called function</w:t>
+      </w:r>
+    </w:p>
+    <w:p>
+      <w:pPr>
+        <w:pStyle w:val="Heading3"/>
+        <w:numPr>
+          <w:ilvl w:val="0"/>
+          <w:numId w:val="9"/>
+        </w:numPr>
+      </w:pPr>
+      <w:r>
+        <w:t xml:space="preserve">Hidden </w:t>
+      </w:r>
+      <w:r>
+        <w:t>classes</w:t>
+      </w:r>
+    </w:p>
+    <w:p>
+      <w:pPr>
+        <w:ind w:left="1080"/>
+      </w:pPr>
+      <w:r>
+        <w:t>Object’s properties in js can change dynamically during the runtime . in languages like Java that properties can’t change dynamically they store in a memory space and there is fixed-offset between them, but it can’t be done in JS and dictionary like method (store memory place of the property and save that place) is very inefficient</w:t>
+      </w:r>
+      <w:r>
+        <w:t>, so V8 uses hidden classes</w:t>
+      </w:r>
+    </w:p>
+    <w:p>
+      <w:pPr>
+        <w:ind w:left="360" w:firstLine="720"/>
+      </w:pPr>
     </w:p>
     <w:sectPr>
       <w:pgSz w:w="11906" w:h="16838" w:code="9"/>
@@ -1312,6 +1476,273 @@
     </w:lvl>
   </w:abstractNum>
   <w:abstractNum w:abstractNumId="1" w15:restartNumberingAfterBreak="0">
+    <w:nsid w:val="130C66E0"/>
+    <w:multiLevelType w:val="hybridMultilevel"/>
+    <w:tmpl w:val="ED600484"/>
+    <w:lvl w:ilvl="0" w:tplc="1ACEC674">
+      <w:start w:val="1"/>
+      <w:numFmt w:val="decimal"/>
+      <w:lvlText w:val="%1-"/>
+      <w:lvlJc w:val="left"/>
+      <w:pPr>
+        <w:ind w:left="1080" w:hanging="360"/>
+      </w:pPr>
+      <w:rPr>
+        <w:rFonts w:hint="default"/>
+      </w:rPr>
+    </w:lvl>
+    <w:lvl w:ilvl="1" w:tplc="04090019" w:tentative="1">
+      <w:start w:val="1"/>
+      <w:numFmt w:val="lowerLetter"/>
+      <w:lvlText w:val="%2."/>
+      <w:lvlJc w:val="left"/>
+      <w:pPr>
+        <w:ind w:left="1800" w:hanging="360"/>
+      </w:pPr>
+    </w:lvl>
+    <w:lvl w:ilvl="2" w:tplc="0409001B" w:tentative="1">
+      <w:start w:val="1"/>
+      <w:numFmt w:val="lowerRoman"/>
+      <w:lvlText w:val="%3."/>
+      <w:lvlJc w:val="right"/>
+      <w:pPr>
+        <w:ind w:left="2520" w:hanging="180"/>
+      </w:pPr>
+    </w:lvl>
+    <w:lvl w:ilvl="3" w:tplc="0409000F" w:tentative="1">
+      <w:start w:val="1"/>
+      <w:numFmt w:val="decimal"/>
+      <w:lvlText w:val="%4."/>
+      <w:lvlJc w:val="left"/>
+      <w:pPr>
+        <w:ind w:left="3240" w:hanging="360"/>
+      </w:pPr>
+    </w:lvl>
+    <w:lvl w:ilvl="4" w:tplc="04090019" w:tentative="1">
+      <w:start w:val="1"/>
+      <w:numFmt w:val="lowerLetter"/>
+      <w:lvlText w:val="%5."/>
+      <w:lvlJc w:val="left"/>
+      <w:pPr>
+        <w:ind w:left="3960" w:hanging="360"/>
+      </w:pPr>
+    </w:lvl>
+    <w:lvl w:ilvl="5" w:tplc="0409001B" w:tentative="1">
+      <w:start w:val="1"/>
+      <w:numFmt w:val="lowerRoman"/>
+      <w:lvlText w:val="%6."/>
+      <w:lvlJc w:val="right"/>
+      <w:pPr>
+        <w:ind w:left="4680" w:hanging="180"/>
+      </w:pPr>
+    </w:lvl>
+    <w:lvl w:ilvl="6" w:tplc="0409000F" w:tentative="1">
+      <w:start w:val="1"/>
+      <w:numFmt w:val="decimal"/>
+      <w:lvlText w:val="%7."/>
+      <w:lvlJc w:val="left"/>
+      <w:pPr>
+        <w:ind w:left="5400" w:hanging="360"/>
+      </w:pPr>
+    </w:lvl>
+    <w:lvl w:ilvl="7" w:tplc="04090019" w:tentative="1">
+      <w:start w:val="1"/>
+      <w:numFmt w:val="lowerLetter"/>
+      <w:lvlText w:val="%8."/>
+      <w:lvlJc w:val="left"/>
+      <w:pPr>
+        <w:ind w:left="6120" w:hanging="360"/>
+      </w:pPr>
+    </w:lvl>
+    <w:lvl w:ilvl="8" w:tplc="0409001B" w:tentative="1">
+      <w:start w:val="1"/>
+      <w:numFmt w:val="lowerRoman"/>
+      <w:lvlText w:val="%9."/>
+      <w:lvlJc w:val="right"/>
+      <w:pPr>
+        <w:ind w:left="6840" w:hanging="180"/>
+      </w:pPr>
+    </w:lvl>
+  </w:abstractNum>
+  <w:abstractNum w:abstractNumId="2" w15:restartNumberingAfterBreak="0">
+    <w:nsid w:val="24E80364"/>
+    <w:multiLevelType w:val="hybridMultilevel"/>
+    <w:tmpl w:val="5B0EA842"/>
+    <w:lvl w:ilvl="0" w:tplc="46E678A2">
+      <w:start w:val="1"/>
+      <w:numFmt w:val="decimal"/>
+      <w:lvlText w:val="%1-"/>
+      <w:lvlJc w:val="left"/>
+      <w:pPr>
+        <w:ind w:left="1080" w:hanging="360"/>
+      </w:pPr>
+      <w:rPr>
+        <w:rFonts w:hint="default"/>
+      </w:rPr>
+    </w:lvl>
+    <w:lvl w:ilvl="1" w:tplc="04090019" w:tentative="1">
+      <w:start w:val="1"/>
+      <w:numFmt w:val="lowerLetter"/>
+      <w:lvlText w:val="%2."/>
+      <w:lvlJc w:val="left"/>
+      <w:pPr>
+        <w:ind w:left="1800" w:hanging="360"/>
+      </w:pPr>
+    </w:lvl>
+    <w:lvl w:ilvl="2" w:tplc="0409001B" w:tentative="1">
+      <w:start w:val="1"/>
+      <w:numFmt w:val="lowerRoman"/>
+      <w:lvlText w:val="%3."/>
+      <w:lvlJc w:val="right"/>
+      <w:pPr>
+        <w:ind w:left="2520" w:hanging="180"/>
+      </w:pPr>
+    </w:lvl>
+    <w:lvl w:ilvl="3" w:tplc="0409000F" w:tentative="1">
+      <w:start w:val="1"/>
+      <w:numFmt w:val="decimal"/>
+      <w:lvlText w:val="%4."/>
+      <w:lvlJc w:val="left"/>
+      <w:pPr>
+        <w:ind w:left="3240" w:hanging="360"/>
+      </w:pPr>
+    </w:lvl>
+    <w:lvl w:ilvl="4" w:tplc="04090019" w:tentative="1">
+      <w:start w:val="1"/>
+      <w:numFmt w:val="lowerLetter"/>
+      <w:lvlText w:val="%5."/>
+      <w:lvlJc w:val="left"/>
+      <w:pPr>
+        <w:ind w:left="3960" w:hanging="360"/>
+      </w:pPr>
+    </w:lvl>
+    <w:lvl w:ilvl="5" w:tplc="0409001B" w:tentative="1">
+      <w:start w:val="1"/>
+      <w:numFmt w:val="lowerRoman"/>
+      <w:lvlText w:val="%6."/>
+      <w:lvlJc w:val="right"/>
+      <w:pPr>
+        <w:ind w:left="4680" w:hanging="180"/>
+      </w:pPr>
+    </w:lvl>
+    <w:lvl w:ilvl="6" w:tplc="0409000F" w:tentative="1">
+      <w:start w:val="1"/>
+      <w:numFmt w:val="decimal"/>
+      <w:lvlText w:val="%7."/>
+      <w:lvlJc w:val="left"/>
+      <w:pPr>
+        <w:ind w:left="5400" w:hanging="360"/>
+      </w:pPr>
+    </w:lvl>
+    <w:lvl w:ilvl="7" w:tplc="04090019" w:tentative="1">
+      <w:start w:val="1"/>
+      <w:numFmt w:val="lowerLetter"/>
+      <w:lvlText w:val="%8."/>
+      <w:lvlJc w:val="left"/>
+      <w:pPr>
+        <w:ind w:left="6120" w:hanging="360"/>
+      </w:pPr>
+    </w:lvl>
+    <w:lvl w:ilvl="8" w:tplc="0409001B" w:tentative="1">
+      <w:start w:val="1"/>
+      <w:numFmt w:val="lowerRoman"/>
+      <w:lvlText w:val="%9."/>
+      <w:lvlJc w:val="right"/>
+      <w:pPr>
+        <w:ind w:left="6840" w:hanging="180"/>
+      </w:pPr>
+    </w:lvl>
+  </w:abstractNum>
+  <w:abstractNum w:abstractNumId="3" w15:restartNumberingAfterBreak="0">
+    <w:nsid w:val="29054C76"/>
+    <w:multiLevelType w:val="hybridMultilevel"/>
+    <w:tmpl w:val="63A2D348"/>
+    <w:lvl w:ilvl="0" w:tplc="21D43910">
+      <w:start w:val="1"/>
+      <w:numFmt w:val="decimal"/>
+      <w:lvlText w:val="%1-"/>
+      <w:lvlJc w:val="left"/>
+      <w:pPr>
+        <w:ind w:left="1080" w:hanging="360"/>
+      </w:pPr>
+      <w:rPr>
+        <w:rFonts w:hint="default"/>
+      </w:rPr>
+    </w:lvl>
+    <w:lvl w:ilvl="1" w:tplc="04090019" w:tentative="1">
+      <w:start w:val="1"/>
+      <w:numFmt w:val="lowerLetter"/>
+      <w:lvlText w:val="%2."/>
+      <w:lvlJc w:val="left"/>
+      <w:pPr>
+        <w:ind w:left="1800" w:hanging="360"/>
+      </w:pPr>
+    </w:lvl>
+    <w:lvl w:ilvl="2" w:tplc="0409001B" w:tentative="1">
+      <w:start w:val="1"/>
+      <w:numFmt w:val="lowerRoman"/>
+      <w:lvlText w:val="%3."/>
+      <w:lvlJc w:val="right"/>
+      <w:pPr>
+        <w:ind w:left="2520" w:hanging="180"/>
+      </w:pPr>
+    </w:lvl>
+    <w:lvl w:ilvl="3" w:tplc="0409000F" w:tentative="1">
+      <w:start w:val="1"/>
+      <w:numFmt w:val="decimal"/>
+      <w:lvlText w:val="%4."/>
+      <w:lvlJc w:val="left"/>
+      <w:pPr>
+        <w:ind w:left="3240" w:hanging="360"/>
+      </w:pPr>
+    </w:lvl>
+    <w:lvl w:ilvl="4" w:tplc="04090019" w:tentative="1">
+      <w:start w:val="1"/>
+      <w:numFmt w:val="lowerLetter"/>
+      <w:lvlText w:val="%5."/>
+      <w:lvlJc w:val="left"/>
+      <w:pPr>
+        <w:ind w:left="3960" w:hanging="360"/>
+      </w:pPr>
+    </w:lvl>
+    <w:lvl w:ilvl="5" w:tplc="0409001B" w:tentative="1">
+      <w:start w:val="1"/>
+      <w:numFmt w:val="lowerRoman"/>
+      <w:lvlText w:val="%6."/>
+      <w:lvlJc w:val="right"/>
+      <w:pPr>
+        <w:ind w:left="4680" w:hanging="180"/>
+      </w:pPr>
+    </w:lvl>
+    <w:lvl w:ilvl="6" w:tplc="0409000F" w:tentative="1">
+      <w:start w:val="1"/>
+      <w:numFmt w:val="decimal"/>
+      <w:lvlText w:val="%7."/>
+      <w:lvlJc w:val="left"/>
+      <w:pPr>
+        <w:ind w:left="5400" w:hanging="360"/>
+      </w:pPr>
+    </w:lvl>
+    <w:lvl w:ilvl="7" w:tplc="04090019" w:tentative="1">
+      <w:start w:val="1"/>
+      <w:numFmt w:val="lowerLetter"/>
+      <w:lvlText w:val="%8."/>
+      <w:lvlJc w:val="left"/>
+      <w:pPr>
+        <w:ind w:left="6120" w:hanging="360"/>
+      </w:pPr>
+    </w:lvl>
+    <w:lvl w:ilvl="8" w:tplc="0409001B" w:tentative="1">
+      <w:start w:val="1"/>
+      <w:numFmt w:val="lowerRoman"/>
+      <w:lvlText w:val="%9."/>
+      <w:lvlJc w:val="right"/>
+      <w:pPr>
+        <w:ind w:left="6840" w:hanging="180"/>
+      </w:pPr>
+    </w:lvl>
+  </w:abstractNum>
+  <w:abstractNum w:abstractNumId="4" w15:restartNumberingAfterBreak="0">
     <w:nsid w:val="29561323"/>
     <w:multiLevelType w:val="hybridMultilevel"/>
     <w:tmpl w:val="8F460E7E"/>
@@ -1424,7 +1855,96 @@
       </w:rPr>
     </w:lvl>
   </w:abstractNum>
-  <w:abstractNum w:abstractNumId="2" w15:restartNumberingAfterBreak="0">
+  <w:abstractNum w:abstractNumId="5" w15:restartNumberingAfterBreak="0">
+    <w:nsid w:val="3A2432B1"/>
+    <w:multiLevelType w:val="hybridMultilevel"/>
+    <w:tmpl w:val="4F38A054"/>
+    <w:lvl w:ilvl="0" w:tplc="24960DA8">
+      <w:start w:val="1"/>
+      <w:numFmt w:val="decimal"/>
+      <w:lvlText w:val="%1-"/>
+      <w:lvlJc w:val="left"/>
+      <w:pPr>
+        <w:ind w:left="1080" w:hanging="360"/>
+      </w:pPr>
+      <w:rPr>
+        <w:rFonts w:hint="default"/>
+      </w:rPr>
+    </w:lvl>
+    <w:lvl w:ilvl="1" w:tplc="04090019" w:tentative="1">
+      <w:start w:val="1"/>
+      <w:numFmt w:val="lowerLetter"/>
+      <w:lvlText w:val="%2."/>
+      <w:lvlJc w:val="left"/>
+      <w:pPr>
+        <w:ind w:left="1800" w:hanging="360"/>
+      </w:pPr>
+    </w:lvl>
+    <w:lvl w:ilvl="2" w:tplc="0409001B" w:tentative="1">
+      <w:start w:val="1"/>
+      <w:numFmt w:val="lowerRoman"/>
+      <w:lvlText w:val="%3."/>
+      <w:lvlJc w:val="right"/>
+      <w:pPr>
+        <w:ind w:left="2520" w:hanging="180"/>
+      </w:pPr>
+    </w:lvl>
+    <w:lvl w:ilvl="3" w:tplc="0409000F" w:tentative="1">
+      <w:start w:val="1"/>
+      <w:numFmt w:val="decimal"/>
+      <w:lvlText w:val="%4."/>
+      <w:lvlJc w:val="left"/>
+      <w:pPr>
+        <w:ind w:left="3240" w:hanging="360"/>
+      </w:pPr>
+    </w:lvl>
+    <w:lvl w:ilvl="4" w:tplc="04090019" w:tentative="1">
+      <w:start w:val="1"/>
+      <w:numFmt w:val="lowerLetter"/>
+      <w:lvlText w:val="%5."/>
+      <w:lvlJc w:val="left"/>
+      <w:pPr>
+        <w:ind w:left="3960" w:hanging="360"/>
+      </w:pPr>
+    </w:lvl>
+    <w:lvl w:ilvl="5" w:tplc="0409001B" w:tentative="1">
+      <w:start w:val="1"/>
+      <w:numFmt w:val="lowerRoman"/>
+      <w:lvlText w:val="%6."/>
+      <w:lvlJc w:val="right"/>
+      <w:pPr>
+        <w:ind w:left="4680" w:hanging="180"/>
+      </w:pPr>
+    </w:lvl>
+    <w:lvl w:ilvl="6" w:tplc="0409000F" w:tentative="1">
+      <w:start w:val="1"/>
+      <w:numFmt w:val="decimal"/>
+      <w:lvlText w:val="%7."/>
+      <w:lvlJc w:val="left"/>
+      <w:pPr>
+        <w:ind w:left="5400" w:hanging="360"/>
+      </w:pPr>
+    </w:lvl>
+    <w:lvl w:ilvl="7" w:tplc="04090019" w:tentative="1">
+      <w:start w:val="1"/>
+      <w:numFmt w:val="lowerLetter"/>
+      <w:lvlText w:val="%8."/>
+      <w:lvlJc w:val="left"/>
+      <w:pPr>
+        <w:ind w:left="6120" w:hanging="360"/>
+      </w:pPr>
+    </w:lvl>
+    <w:lvl w:ilvl="8" w:tplc="0409001B" w:tentative="1">
+      <w:start w:val="1"/>
+      <w:numFmt w:val="lowerRoman"/>
+      <w:lvlText w:val="%9."/>
+      <w:lvlJc w:val="right"/>
+      <w:pPr>
+        <w:ind w:left="6840" w:hanging="180"/>
+      </w:pPr>
+    </w:lvl>
+  </w:abstractNum>
+  <w:abstractNum w:abstractNumId="6" w15:restartNumberingAfterBreak="0">
     <w:nsid w:val="41EB080D"/>
     <w:multiLevelType w:val="hybridMultilevel"/>
     <w:tmpl w:val="832A842A"/>
@@ -1537,7 +2057,96 @@
       </w:rPr>
     </w:lvl>
   </w:abstractNum>
-  <w:abstractNum w:abstractNumId="3" w15:restartNumberingAfterBreak="0">
+  <w:abstractNum w:abstractNumId="7" w15:restartNumberingAfterBreak="0">
+    <w:nsid w:val="645A239E"/>
+    <w:multiLevelType w:val="hybridMultilevel"/>
+    <w:tmpl w:val="10421C3C"/>
+    <w:lvl w:ilvl="0" w:tplc="D3329B7A">
+      <w:start w:val="1"/>
+      <w:numFmt w:val="decimal"/>
+      <w:lvlText w:val="%1-"/>
+      <w:lvlJc w:val="left"/>
+      <w:pPr>
+        <w:ind w:left="1080" w:hanging="360"/>
+      </w:pPr>
+      <w:rPr>
+        <w:rFonts w:hint="default"/>
+      </w:rPr>
+    </w:lvl>
+    <w:lvl w:ilvl="1" w:tplc="04090019" w:tentative="1">
+      <w:start w:val="1"/>
+      <w:numFmt w:val="lowerLetter"/>
+      <w:lvlText w:val="%2."/>
+      <w:lvlJc w:val="left"/>
+      <w:pPr>
+        <w:ind w:left="1800" w:hanging="360"/>
+      </w:pPr>
+    </w:lvl>
+    <w:lvl w:ilvl="2" w:tplc="0409001B" w:tentative="1">
+      <w:start w:val="1"/>
+      <w:numFmt w:val="lowerRoman"/>
+      <w:lvlText w:val="%3."/>
+      <w:lvlJc w:val="right"/>
+      <w:pPr>
+        <w:ind w:left="2520" w:hanging="180"/>
+      </w:pPr>
+    </w:lvl>
+    <w:lvl w:ilvl="3" w:tplc="0409000F" w:tentative="1">
+      <w:start w:val="1"/>
+      <w:numFmt w:val="decimal"/>
+      <w:lvlText w:val="%4."/>
+      <w:lvlJc w:val="left"/>
+      <w:pPr>
+        <w:ind w:left="3240" w:hanging="360"/>
+      </w:pPr>
+    </w:lvl>
+    <w:lvl w:ilvl="4" w:tplc="04090019" w:tentative="1">
+      <w:start w:val="1"/>
+      <w:numFmt w:val="lowerLetter"/>
+      <w:lvlText w:val="%5."/>
+      <w:lvlJc w:val="left"/>
+      <w:pPr>
+        <w:ind w:left="3960" w:hanging="360"/>
+      </w:pPr>
+    </w:lvl>
+    <w:lvl w:ilvl="5" w:tplc="0409001B" w:tentative="1">
+      <w:start w:val="1"/>
+      <w:numFmt w:val="lowerRoman"/>
+      <w:lvlText w:val="%6."/>
+      <w:lvlJc w:val="right"/>
+      <w:pPr>
+        <w:ind w:left="4680" w:hanging="180"/>
+      </w:pPr>
+    </w:lvl>
+    <w:lvl w:ilvl="6" w:tplc="0409000F" w:tentative="1">
+      <w:start w:val="1"/>
+      <w:numFmt w:val="decimal"/>
+      <w:lvlText w:val="%7."/>
+      <w:lvlJc w:val="left"/>
+      <w:pPr>
+        <w:ind w:left="5400" w:hanging="360"/>
+      </w:pPr>
+    </w:lvl>
+    <w:lvl w:ilvl="7" w:tplc="04090019" w:tentative="1">
+      <w:start w:val="1"/>
+      <w:numFmt w:val="lowerLetter"/>
+      <w:lvlText w:val="%8."/>
+      <w:lvlJc w:val="left"/>
+      <w:pPr>
+        <w:ind w:left="6120" w:hanging="360"/>
+      </w:pPr>
+    </w:lvl>
+    <w:lvl w:ilvl="8" w:tplc="0409001B" w:tentative="1">
+      <w:start w:val="1"/>
+      <w:numFmt w:val="lowerRoman"/>
+      <w:lvlText w:val="%9."/>
+      <w:lvlJc w:val="right"/>
+      <w:pPr>
+        <w:ind w:left="6840" w:hanging="180"/>
+      </w:pPr>
+    </w:lvl>
+  </w:abstractNum>
+  <w:abstractNum w:abstractNumId="8" w15:restartNumberingAfterBreak="0">
     <w:nsid w:val="6E7B2C1D"/>
     <w:multiLevelType w:val="hybridMultilevel"/>
     <w:tmpl w:val="1F600328"/>
@@ -1654,13 +2263,28 @@
     <w:abstractNumId w:val="0"/>
   </w:num>
   <w:num w:numId="2">
+    <w:abstractNumId w:val="8"/>
+  </w:num>
+  <w:num w:numId="3">
+    <w:abstractNumId w:val="6"/>
+  </w:num>
+  <w:num w:numId="4">
+    <w:abstractNumId w:val="4"/>
+  </w:num>
+  <w:num w:numId="5">
+    <w:abstractNumId w:val="5"/>
+  </w:num>
+  <w:num w:numId="6">
+    <w:abstractNumId w:val="1"/>
+  </w:num>
+  <w:num w:numId="7">
     <w:abstractNumId w:val="3"/>
   </w:num>
-  <w:num w:numId="3">
+  <w:num w:numId="8">
     <w:abstractNumId w:val="2"/>
   </w:num>
-  <w:num w:numId="4">
-    <w:abstractNumId w:val="1"/>
+  <w:num w:numId="9">
+    <w:abstractNumId w:val="7"/>
   </w:num>
 </w:numbering>
 </file>
@@ -2063,9 +2687,9 @@
   <w:style w:type="paragraph" w:default="1" w:styleId="Normal">
     <w:name w:val="Normal"/>
     <w:qFormat/>
-    <w:rsid w:val="00103892"/>
+    <w:rsid w:val="0094344F"/>
     <w:pPr>
-      <w:spacing w:before="360"/>
+      <w:spacing w:before="120"/>
     </w:pPr>
     <w:rPr>
       <w:rFonts w:ascii="Calibri" w:hAnsi="Calibri"/>
@@ -2079,11 +2703,11 @@
     <w:link w:val="Heading1Char"/>
     <w:uiPriority w:val="9"/>
     <w:qFormat/>
-    <w:rsid w:val="00987A1A"/>
+    <w:rsid w:val="0094344F"/>
     <w:pPr>
       <w:keepNext/>
       <w:keepLines/>
-      <w:spacing w:before="240" w:after="0"/>
+      <w:spacing w:before="480" w:after="0"/>
       <w:outlineLvl w:val="0"/>
     </w:pPr>
     <w:rPr>
@@ -2125,9 +2749,10 @@
     <w:uiPriority w:val="9"/>
     <w:unhideWhenUsed/>
     <w:qFormat/>
-    <w:rsid w:val="00815E57"/>
+    <w:rsid w:val="0094344F"/>
     <w:pPr>
-      <w:spacing w:before="40"/>
+      <w:spacing w:before="0"/>
+      <w:contextualSpacing/>
       <w:outlineLvl w:val="2"/>
     </w:pPr>
     <w:rPr>
@@ -2136,10 +2761,31 @@
       <w:szCs w:val="24"/>
     </w:rPr>
   </w:style>
+  <w:style w:type="paragraph" w:styleId="Heading4">
+    <w:name w:val="heading 4"/>
+    <w:basedOn w:val="Normal"/>
+    <w:next w:val="Normal"/>
+    <w:link w:val="Heading4Char"/>
+    <w:uiPriority w:val="9"/>
+    <w:unhideWhenUsed/>
+    <w:qFormat/>
+    <w:rsid w:val="0094344F"/>
+    <w:pPr>
+      <w:keepNext/>
+      <w:keepLines/>
+      <w:spacing w:before="40" w:after="0"/>
+      <w:outlineLvl w:val="3"/>
+    </w:pPr>
+    <w:rPr>
+      <w:rFonts w:asciiTheme="majorHAnsi" w:eastAsiaTheme="majorEastAsia" w:hAnsiTheme="majorHAnsi" w:cstheme="majorBidi"/>
+      <w:i/>
+      <w:iCs/>
+      <w:color w:val="2F5496" w:themeColor="accent1" w:themeShade="BF"/>
+    </w:rPr>
+  </w:style>
   <w:style w:type="character" w:default="1" w:styleId="DefaultParagraphFont">
     <w:name w:val="Default Paragraph Font"/>
     <w:uiPriority w:val="1"/>
-    <w:semiHidden/>
     <w:unhideWhenUsed/>
   </w:style>
   <w:style w:type="table" w:default="1" w:styleId="TableNormal">
@@ -2177,7 +2823,7 @@
         <w:right w:val="thickThinSmallGap" w:sz="12" w:space="4" w:color="8EAADB" w:themeColor="accent1" w:themeTint="99"/>
       </w:pBdr>
       <w:shd w:val="pct85" w:color="auto" w:fill="auto"/>
-      <w:spacing w:before="120" w:after="240" w:line="240" w:lineRule="auto"/>
+      <w:spacing w:after="240" w:line="240" w:lineRule="auto"/>
       <w:contextualSpacing/>
     </w:pPr>
     <w:rPr>
@@ -2191,7 +2837,7 @@
     <w:basedOn w:val="DefaultParagraphFont"/>
     <w:link w:val="Heading1"/>
     <w:uiPriority w:val="9"/>
-    <w:rsid w:val="00987A1A"/>
+    <w:rsid w:val="0094344F"/>
     <w:rPr>
       <w:rFonts w:asciiTheme="minorBidi" w:eastAsiaTheme="majorEastAsia" w:hAnsiTheme="minorBidi" w:cstheme="majorBidi"/>
       <w:b/>
@@ -2258,7 +2904,7 @@
     <w:basedOn w:val="DefaultParagraphFont"/>
     <w:link w:val="Heading3"/>
     <w:uiPriority w:val="9"/>
-    <w:rsid w:val="00815E57"/>
+    <w:rsid w:val="0094344F"/>
     <w:rPr>
       <w:rFonts w:asciiTheme="majorHAnsi" w:eastAsiaTheme="majorEastAsia" w:hAnsiTheme="majorHAnsi" w:cstheme="majorBidi"/>
       <w:b/>
@@ -2288,6 +2934,20 @@
     <w:rPr>
       <w:rFonts w:ascii="Times New Roman" w:eastAsia="Times New Roman" w:hAnsi="Times New Roman" w:cs="Times New Roman"/>
       <w:szCs w:val="24"/>
+    </w:rPr>
+  </w:style>
+  <w:style w:type="character" w:customStyle="1" w:styleId="Heading4Char">
+    <w:name w:val="Heading 4 Char"/>
+    <w:basedOn w:val="DefaultParagraphFont"/>
+    <w:link w:val="Heading4"/>
+    <w:uiPriority w:val="9"/>
+    <w:rsid w:val="0094344F"/>
+    <w:rPr>
+      <w:rFonts w:asciiTheme="majorHAnsi" w:eastAsiaTheme="majorEastAsia" w:hAnsiTheme="majorHAnsi" w:cstheme="majorBidi"/>
+      <w:i/>
+      <w:iCs/>
+      <w:color w:val="2F5496" w:themeColor="accent1" w:themeShade="BF"/>
+      <w:sz w:val="24"/>
     </w:rPr>
   </w:style>
 </w:styles>

</xml_diff>